<commit_message>
avmis Pr5, auto_theory Pr1
</commit_message>
<xml_diff>
--- a/Achitech/PR_5.docx
+++ b/Achitech/PR_5.docx
@@ -1,6 +1,6 @@
 
 <file path=word/document.xml><?xml version="1.0" encoding="utf-8"?>
-<w:document xmlns:wpc="http://schemas.microsoft.com/office/word/2010/wordprocessingCanvas" xmlns:cx="http://schemas.microsoft.com/office/drawing/2014/chartex" xmlns:cx1="http://schemas.microsoft.com/office/drawing/2015/9/8/chartex" xmlns:cx2="http://schemas.microsoft.com/office/drawing/2015/10/21/chartex" xmlns:cx3="http://schemas.microsoft.com/office/drawing/2016/5/9/chartex" xmlns:cx4="http://schemas.microsoft.com/office/drawing/2016/5/10/chartex" xmlns:cx5="http://schemas.microsoft.com/office/drawing/2016/5/11/chartex" xmlns:cx6="http://schemas.microsoft.com/office/drawing/2016/5/12/chartex" xmlns:cx7="http://schemas.microsoft.com/office/drawing/2016/5/13/chartex" xmlns:cx8="http://schemas.microsoft.com/office/drawing/2016/5/14/chartex" xmlns:mc="http://schemas.openxmlformats.org/markup-compatibility/2006" xmlns:aink="http://schemas.microsoft.com/office/drawing/2016/ink" xmlns:am3d="http://schemas.microsoft.com/office/drawing/2017/model3d" xmlns:o="urn:schemas-microsoft-com:office:office" xmlns:r="http://schemas.openxmlformats.org/officeDocument/2006/relationships" xmlns:m="http://schemas.openxmlformats.org/officeDocument/2006/math" xmlns:v="urn:schemas-microsoft-com:vml" xmlns:wp14="http://schemas.microsoft.com/office/word/2010/wordprocessingDrawing" xmlns:wp="http://schemas.openxmlformats.org/drawingml/2006/wordprocessingDrawing" xmlns:w10="urn:schemas-microsoft-com:office:word" xmlns:w="http://schemas.openxmlformats.org/wordprocessingml/2006/main" xmlns:w14="http://schemas.microsoft.com/office/word/2010/wordml" xmlns:w15="http://schemas.microsoft.com/office/word/2012/wordml" xmlns:w16cex="http://schemas.microsoft.com/office/word/2018/wordml/cex" xmlns:w16cid="http://schemas.microsoft.com/office/word/2016/wordml/cid" xmlns:w16="http://schemas.microsoft.com/office/word/2018/wordml" xmlns:w16sdtdh="http://schemas.microsoft.com/office/word/2020/wordml/sdtdatahash" xmlns:w16se="http://schemas.microsoft.com/office/word/2015/wordml/symex" xmlns:wpg="http://schemas.microsoft.com/office/word/2010/wordprocessingGroup" xmlns:wpi="http://schemas.microsoft.com/office/word/2010/wordprocessingInk" xmlns:wne="http://schemas.microsoft.com/office/word/2006/wordml" xmlns:wps="http://schemas.microsoft.com/office/word/2010/wordprocessingShape" mc:Ignorable="w14 w15 w16se w16cid w16 w16cex w16sdtdh wp14">
+<w:document xmlns:wpc="http://schemas.microsoft.com/office/word/2010/wordprocessingCanvas" xmlns:cx="http://schemas.microsoft.com/office/drawing/2014/chartex" xmlns:cx1="http://schemas.microsoft.com/office/drawing/2015/9/8/chartex" xmlns:cx2="http://schemas.microsoft.com/office/drawing/2015/10/21/chartex" xmlns:cx3="http://schemas.microsoft.com/office/drawing/2016/5/9/chartex" xmlns:cx4="http://schemas.microsoft.com/office/drawing/2016/5/10/chartex" xmlns:cx5="http://schemas.microsoft.com/office/drawing/2016/5/11/chartex" xmlns:cx6="http://schemas.microsoft.com/office/drawing/2016/5/12/chartex" xmlns:cx7="http://schemas.microsoft.com/office/drawing/2016/5/13/chartex" xmlns:cx8="http://schemas.microsoft.com/office/drawing/2016/5/14/chartex" xmlns:mc="http://schemas.openxmlformats.org/markup-compatibility/2006" xmlns:aink="http://schemas.microsoft.com/office/drawing/2016/ink" xmlns:am3d="http://schemas.microsoft.com/office/drawing/2017/model3d" xmlns:o="urn:schemas-microsoft-com:office:office" xmlns:oel="http://schemas.microsoft.com/office/2019/extlst" xmlns:r="http://schemas.openxmlformats.org/officeDocument/2006/relationships" xmlns:m="http://schemas.openxmlformats.org/officeDocument/2006/math" xmlns:v="urn:schemas-microsoft-com:vml" xmlns:wp14="http://schemas.microsoft.com/office/word/2010/wordprocessingDrawing" xmlns:wp="http://schemas.openxmlformats.org/drawingml/2006/wordprocessingDrawing" xmlns:w10="urn:schemas-microsoft-com:office:word" xmlns:w="http://schemas.openxmlformats.org/wordprocessingml/2006/main" xmlns:w14="http://schemas.microsoft.com/office/word/2010/wordml" xmlns:w15="http://schemas.microsoft.com/office/word/2012/wordml" xmlns:w16cex="http://schemas.microsoft.com/office/word/2018/wordml/cex" xmlns:w16cid="http://schemas.microsoft.com/office/word/2016/wordml/cid" xmlns:w16="http://schemas.microsoft.com/office/word/2018/wordml" xmlns:w16du="http://schemas.microsoft.com/office/word/2023/wordml/word16du" xmlns:w16sdtdh="http://schemas.microsoft.com/office/word/2020/wordml/sdtdatahash" xmlns:w16se="http://schemas.microsoft.com/office/word/2015/wordml/symex" xmlns:wpg="http://schemas.microsoft.com/office/word/2010/wordprocessingGroup" xmlns:wpi="http://schemas.microsoft.com/office/word/2010/wordprocessingInk" xmlns:wne="http://schemas.microsoft.com/office/word/2006/wordml" xmlns:wps="http://schemas.microsoft.com/office/word/2010/wordprocessingShape" mc:Ignorable="w14 w15 w16se w16cid w16 w16cex w16sdtdh w16du wp14">
   <w:body>
     <w:tbl>
       <w:tblPr>
@@ -870,6 +870,7 @@
                 <w:lang w:val="en-US"/>
               </w:rPr>
             </w:pPr>
+            <w:proofErr w:type="spellStart"/>
             <w:r>
               <w:rPr>
                 <w:rFonts w:eastAsia="SimSun" w:cs="Times New Roman"/>
@@ -877,7 +878,17 @@
                 <w:sz w:val="24"/>
                 <w:szCs w:val="24"/>
               </w:rPr>
-              <w:t>Дуксина И.И.</w:t>
+              <w:t>Дуксина</w:t>
+            </w:r>
+            <w:proofErr w:type="spellEnd"/>
+            <w:r>
+              <w:rPr>
+                <w:rFonts w:eastAsia="SimSun" w:cs="Times New Roman"/>
+                <w:color w:val="000000" w:themeColor="text1"/>
+                <w:sz w:val="24"/>
+                <w:szCs w:val="24"/>
+              </w:rPr>
+              <w:t xml:space="preserve"> И.И.</w:t>
             </w:r>
           </w:p>
           <w:p>
@@ -1326,10 +1337,10 @@
         <w:t>4</w:t>
       </w:r>
     </w:p>
-    <w:bookmarkStart w:id="16" w:name="_Toc185202073" w:displacedByCustomXml="next"/>
-    <w:bookmarkStart w:id="17" w:name="_Toc100913768" w:displacedByCustomXml="next"/>
-    <w:bookmarkStart w:id="18" w:name="_Toc102076491" w:displacedByCustomXml="next"/>
-    <w:bookmarkStart w:id="19" w:name="_Toc102076516" w:displacedByCustomXml="next"/>
+    <w:bookmarkStart w:id="16" w:name="_Toc102076516" w:displacedByCustomXml="next"/>
+    <w:bookmarkStart w:id="17" w:name="_Toc102076491" w:displacedByCustomXml="next"/>
+    <w:bookmarkStart w:id="18" w:name="_Toc100913768" w:displacedByCustomXml="next"/>
+    <w:bookmarkStart w:id="19" w:name="_Toc185202073" w:displacedByCustomXml="next"/>
     <w:sdt>
       <w:sdtPr>
         <w:rPr>
@@ -1345,7 +1356,6 @@
           <w:docPartUnique/>
         </w:docPartObj>
       </w:sdtPr>
-      <w:sdtEndPr/>
       <w:sdtContent>
         <w:p>
           <w:pPr>
@@ -1358,15 +1368,10 @@
             <w:t>АННОТАЦИЯ</w:t>
           </w:r>
           <w:bookmarkEnd w:id="19"/>
-          <w:bookmarkEnd w:id="18"/>
+          <w:bookmarkEnd w:id="17"/>
           <w:bookmarkEnd w:id="16"/>
         </w:p>
         <w:p>
-          <w:pPr>
-            <w:rPr>
-              <w:lang w:val="en-US"/>
-            </w:rPr>
-          </w:pPr>
           <w:r>
             <w:t xml:space="preserve">Данная работа включает в себя </w:t>
           </w:r>
@@ -1386,10 +1391,7 @@
             <w:t>1</w:t>
           </w:r>
           <w:r>
-            <w:t xml:space="preserve"> листинг</w:t>
-          </w:r>
-          <w:r>
-            <w:t xml:space="preserve">. Количество страниц в работе — </w:t>
+            <w:t xml:space="preserve"> листинг. Количество страниц в работе — </w:t>
           </w:r>
           <w:r>
             <w:t>7.</w:t>
@@ -1412,7 +1414,7 @@
             <w:lastRenderedPageBreak/>
             <w:t>С</w:t>
           </w:r>
-          <w:bookmarkEnd w:id="17"/>
+          <w:bookmarkEnd w:id="18"/>
           <w:r>
             <w:rPr>
               <w:rFonts w:eastAsiaTheme="minorHAnsi"/>
@@ -1601,12 +1603,11 @@
             </w:r>
             <w:r>
               <w:rPr>
-                <w:rFonts w:asciiTheme="minorHAnsi" w:eastAsiaTheme="minorEastAsia" w:hAnsiTheme="minorHAnsi"/>
+                <w:rStyle w:val="aff9"/>
                 <w:noProof/>
-                <w:sz w:val="22"/>
-                <w:lang w:eastAsia="ru-RU"/>
+                <w:lang w:val="en-US"/>
               </w:rPr>
-              <w:tab/>
+              <w:t xml:space="preserve"> </w:t>
             </w:r>
             <w:r>
               <w:rPr>
@@ -1690,12 +1691,11 @@
             </w:r>
             <w:r>
               <w:rPr>
-                <w:rFonts w:asciiTheme="minorHAnsi" w:eastAsiaTheme="minorEastAsia" w:hAnsiTheme="minorHAnsi"/>
+                <w:rStyle w:val="aff9"/>
                 <w:noProof/>
-                <w:sz w:val="22"/>
-                <w:lang w:eastAsia="ru-RU"/>
+                <w:lang w:val="en-US"/>
               </w:rPr>
-              <w:tab/>
+              <w:t xml:space="preserve"> </w:t>
             </w:r>
             <w:r>
               <w:rPr>
@@ -1936,25 +1936,15 @@
     </w:p>
     <w:p>
       <w:r>
-        <w:t>Комбинационные схемы, рассматриваемые ранее, обладали следующей</w:t>
+        <w:t xml:space="preserve">Комбинационные схемы, рассматриваемые ранее, обладали следующей особенностью: они не имели эффекта запоминания, </w:t>
       </w:r>
+      <w:proofErr w:type="gramStart"/>
       <w:r>
-        <w:t xml:space="preserve"> </w:t>
+        <w:t>т.е.</w:t>
       </w:r>
+      <w:proofErr w:type="gramEnd"/>
       <w:r>
-        <w:t>особенностью: они не имели эффекта запоминания, т.е. в каждый момент</w:t>
-      </w:r>
-      <w:r>
-        <w:t xml:space="preserve"> </w:t>
-      </w:r>
-      <w:r>
-        <w:t>времени значение на выходе менялось в зависимости от значений на входах.</w:t>
-      </w:r>
-      <w:r>
-        <w:t xml:space="preserve"> </w:t>
-      </w:r>
-      <w:r>
-        <w:t>Обозначив B, как множество значений логической функции, которая</w:t>
+        <w:t xml:space="preserve"> в каждый момент времени значение на выходе менялось в зависимости от значений на входах. Обозначив B, как множество значений логической функции, которая</w:t>
       </w:r>
       <w:r>
         <w:t xml:space="preserve"> </w:t>
@@ -2128,7 +2118,15 @@
     </w:p>
     <w:p>
       <w:r>
-        <w:t>Реализуем оба сдвиговых регистра и сразу же просимулируем их, в одном модуле. Реализация представлена в листинге 2.1</w:t>
+        <w:t xml:space="preserve">Реализуем оба сдвиговых регистра и сразу же </w:t>
+      </w:r>
+      <w:proofErr w:type="spellStart"/>
+      <w:r>
+        <w:t>просимулируем</w:t>
+      </w:r>
+      <w:proofErr w:type="spellEnd"/>
+      <w:r>
+        <w:t xml:space="preserve"> их, в одном модуле. Реализация представлена в листинге 2.1</w:t>
       </w:r>
     </w:p>
     <w:p>
@@ -2178,7 +2176,21 @@
               <w:rPr>
                 <w:lang w:val="en-US"/>
               </w:rPr>
-              <w:t>module testbench();</w:t>
+              <w:t xml:space="preserve">module </w:t>
+            </w:r>
+            <w:proofErr w:type="gramStart"/>
+            <w:r>
+              <w:rPr>
+                <w:lang w:val="en-US"/>
+              </w:rPr>
+              <w:t>testbench(</w:t>
+            </w:r>
+            <w:proofErr w:type="gramEnd"/>
+            <w:r>
+              <w:rPr>
+                <w:lang w:val="en-US"/>
+              </w:rPr>
+              <w:t>);</w:t>
             </w:r>
           </w:p>
           <w:p>
@@ -2192,8 +2204,16 @@
               <w:rPr>
                 <w:lang w:val="en-US"/>
               </w:rPr>
-              <w:t xml:space="preserve">    reg [5:0] a;</w:t>
+              <w:t xml:space="preserve">    reg [5:0] </w:t>
             </w:r>
+            <w:proofErr w:type="gramStart"/>
+            <w:r>
+              <w:rPr>
+                <w:lang w:val="en-US"/>
+              </w:rPr>
+              <w:t>a;</w:t>
+            </w:r>
+            <w:proofErr w:type="gramEnd"/>
           </w:p>
           <w:p>
             <w:pPr>
@@ -2206,8 +2226,16 @@
               <w:rPr>
                 <w:lang w:val="en-US"/>
               </w:rPr>
-              <w:t xml:space="preserve">    reg [5:0] b;</w:t>
+              <w:t xml:space="preserve">    reg [5:0] </w:t>
             </w:r>
+            <w:proofErr w:type="gramStart"/>
+            <w:r>
+              <w:rPr>
+                <w:lang w:val="en-US"/>
+              </w:rPr>
+              <w:t>b;</w:t>
+            </w:r>
+            <w:proofErr w:type="gramEnd"/>
           </w:p>
           <w:p>
             <w:pPr>
@@ -2220,8 +2248,24 @@
               <w:rPr>
                 <w:lang w:val="en-US"/>
               </w:rPr>
-              <w:t xml:space="preserve">    reg clk;</w:t>
+              <w:t xml:space="preserve">    reg </w:t>
             </w:r>
+            <w:proofErr w:type="spellStart"/>
+            <w:proofErr w:type="gramStart"/>
+            <w:r>
+              <w:rPr>
+                <w:lang w:val="en-US"/>
+              </w:rPr>
+              <w:t>clk</w:t>
+            </w:r>
+            <w:proofErr w:type="spellEnd"/>
+            <w:r>
+              <w:rPr>
+                <w:lang w:val="en-US"/>
+              </w:rPr>
+              <w:t>;</w:t>
+            </w:r>
+            <w:proofErr w:type="gramEnd"/>
           </w:p>
           <w:p>
             <w:pPr>
@@ -2248,8 +2292,16 @@
               <w:rPr>
                 <w:lang w:val="en-US"/>
               </w:rPr>
-              <w:t xml:space="preserve">        a = 6'b101101;</w:t>
+              <w:t xml:space="preserve">        a = 6'</w:t>
             </w:r>
+            <w:proofErr w:type="gramStart"/>
+            <w:r>
+              <w:rPr>
+                <w:lang w:val="en-US"/>
+              </w:rPr>
+              <w:t>b101101;</w:t>
+            </w:r>
+            <w:proofErr w:type="gramEnd"/>
           </w:p>
           <w:p>
             <w:pPr>
@@ -2262,8 +2314,16 @@
               <w:rPr>
                 <w:lang w:val="en-US"/>
               </w:rPr>
-              <w:t xml:space="preserve">        b = 6'b100011;</w:t>
+              <w:t xml:space="preserve">        b = 6'</w:t>
             </w:r>
+            <w:proofErr w:type="gramStart"/>
+            <w:r>
+              <w:rPr>
+                <w:lang w:val="en-US"/>
+              </w:rPr>
+              <w:t>b100011;</w:t>
+            </w:r>
+            <w:proofErr w:type="gramEnd"/>
           </w:p>
           <w:p>
             <w:pPr>
@@ -2276,8 +2336,30 @@
               <w:rPr>
                 <w:lang w:val="en-US"/>
               </w:rPr>
-              <w:t xml:space="preserve">        clk = 0;</w:t>
+              <w:t xml:space="preserve">        </w:t>
             </w:r>
+            <w:proofErr w:type="spellStart"/>
+            <w:r>
+              <w:rPr>
+                <w:lang w:val="en-US"/>
+              </w:rPr>
+              <w:t>clk</w:t>
+            </w:r>
+            <w:proofErr w:type="spellEnd"/>
+            <w:r>
+              <w:rPr>
+                <w:lang w:val="en-US"/>
+              </w:rPr>
+              <w:t xml:space="preserve"> = </w:t>
+            </w:r>
+            <w:proofErr w:type="gramStart"/>
+            <w:r>
+              <w:rPr>
+                <w:lang w:val="en-US"/>
+              </w:rPr>
+              <w:t>0;</w:t>
+            </w:r>
+            <w:proofErr w:type="gramEnd"/>
           </w:p>
           <w:p>
             <w:pPr>
@@ -2304,8 +2386,38 @@
               <w:rPr>
                 <w:lang w:val="en-US"/>
               </w:rPr>
-              <w:t xml:space="preserve">    always #10 clk = ~clk;</w:t>
+              <w:t xml:space="preserve">    always #10 </w:t>
             </w:r>
+            <w:proofErr w:type="spellStart"/>
+            <w:r>
+              <w:rPr>
+                <w:lang w:val="en-US"/>
+              </w:rPr>
+              <w:t>clk</w:t>
+            </w:r>
+            <w:proofErr w:type="spellEnd"/>
+            <w:r>
+              <w:rPr>
+                <w:lang w:val="en-US"/>
+              </w:rPr>
+              <w:t xml:space="preserve"> = ~</w:t>
+            </w:r>
+            <w:proofErr w:type="spellStart"/>
+            <w:proofErr w:type="gramStart"/>
+            <w:r>
+              <w:rPr>
+                <w:lang w:val="en-US"/>
+              </w:rPr>
+              <w:t>clk</w:t>
+            </w:r>
+            <w:proofErr w:type="spellEnd"/>
+            <w:r>
+              <w:rPr>
+                <w:lang w:val="en-US"/>
+              </w:rPr>
+              <w:t>;</w:t>
+            </w:r>
+            <w:proofErr w:type="gramEnd"/>
           </w:p>
           <w:p>
             <w:pPr>
@@ -2332,7 +2444,43 @@
               <w:rPr>
                 <w:lang w:val="en-US"/>
               </w:rPr>
-              <w:t xml:space="preserve">    always@(posedge clk)</w:t>
+              <w:t xml:space="preserve">    always</w:t>
+            </w:r>
+            <w:proofErr w:type="gramStart"/>
+            <w:r>
+              <w:rPr>
+                <w:lang w:val="en-US"/>
+              </w:rPr>
+              <w:t>@(</w:t>
+            </w:r>
+            <w:proofErr w:type="spellStart"/>
+            <w:proofErr w:type="gramEnd"/>
+            <w:r>
+              <w:rPr>
+                <w:lang w:val="en-US"/>
+              </w:rPr>
+              <w:t>posedge</w:t>
+            </w:r>
+            <w:proofErr w:type="spellEnd"/>
+            <w:r>
+              <w:rPr>
+                <w:lang w:val="en-US"/>
+              </w:rPr>
+              <w:t xml:space="preserve"> </w:t>
+            </w:r>
+            <w:proofErr w:type="spellStart"/>
+            <w:r>
+              <w:rPr>
+                <w:lang w:val="en-US"/>
+              </w:rPr>
+              <w:t>clk</w:t>
+            </w:r>
+            <w:proofErr w:type="spellEnd"/>
+            <w:r>
+              <w:rPr>
+                <w:lang w:val="en-US"/>
+              </w:rPr>
+              <w:t>)</w:t>
             </w:r>
           </w:p>
           <w:p>
@@ -2360,7 +2508,21 @@
               <w:rPr>
                 <w:lang w:val="en-US"/>
               </w:rPr>
-              <w:t xml:space="preserve">        a &lt;= {a[4:0], a[5]};</w:t>
+              <w:t xml:space="preserve">        a &lt;= {</w:t>
+            </w:r>
+            <w:proofErr w:type="gramStart"/>
+            <w:r>
+              <w:rPr>
+                <w:lang w:val="en-US"/>
+              </w:rPr>
+              <w:t>a[</w:t>
+            </w:r>
+            <w:proofErr w:type="gramEnd"/>
+            <w:r>
+              <w:rPr>
+                <w:lang w:val="en-US"/>
+              </w:rPr>
+              <w:t>4:0], a[5]};</w:t>
             </w:r>
           </w:p>
           <w:p>
@@ -2374,7 +2536,21 @@
               <w:rPr>
                 <w:lang w:val="en-US"/>
               </w:rPr>
-              <w:t xml:space="preserve">        b &lt;= {b[0], b[5:1]};</w:t>
+              <w:t xml:space="preserve">        b &lt;= {</w:t>
+            </w:r>
+            <w:proofErr w:type="gramStart"/>
+            <w:r>
+              <w:rPr>
+                <w:lang w:val="en-US"/>
+              </w:rPr>
+              <w:t>b[</w:t>
+            </w:r>
+            <w:proofErr w:type="gramEnd"/>
+            <w:r>
+              <w:rPr>
+                <w:lang w:val="en-US"/>
+              </w:rPr>
+              <w:t>0], b[5:1]};</w:t>
             </w:r>
           </w:p>
           <w:p>
@@ -2398,12 +2574,14 @@
                 <w:lang w:val="en-US"/>
               </w:rPr>
             </w:pPr>
+            <w:proofErr w:type="spellStart"/>
             <w:r>
               <w:rPr>
                 <w:lang w:val="en-US"/>
               </w:rPr>
               <w:t>endmodule</w:t>
             </w:r>
+            <w:proofErr w:type="spellEnd"/>
           </w:p>
         </w:tc>
       </w:tr>
@@ -2418,6 +2596,9 @@
         <w:pStyle w:val="afd"/>
       </w:pPr>
       <w:r>
+        <w:rPr>
+          <w:noProof/>
+        </w:rPr>
         <w:drawing>
           <wp:inline distT="0" distB="0" distL="0" distR="0" wp14:anchorId="019B7463" wp14:editId="13B28682">
             <wp:extent cx="6120130" cy="1749425"/>
@@ -2479,7 +2660,15 @@
         <w:t>В данной практической работе</w:t>
       </w:r>
       <w:r>
-        <w:t xml:space="preserve"> были изучены триггеры и регистры а также получены навыки работы с ними.</w:t>
+        <w:t xml:space="preserve"> были изучены триггеры и </w:t>
+      </w:r>
+      <w:proofErr w:type="gramStart"/>
+      <w:r>
+        <w:t>регистры</w:t>
+      </w:r>
+      <w:proofErr w:type="gramEnd"/>
+      <w:r>
+        <w:t xml:space="preserve"> а также получены навыки работы с ними.</w:t>
       </w:r>
     </w:p>
     <w:p>
@@ -2519,15 +2708,7 @@
           <w:szCs w:val="28"/>
           <w:lang w:eastAsia="ru-RU"/>
         </w:rPr>
-        <w:t xml:space="preserve">1. </w:t>
-      </w:r>
-      <w:r>
-        <w:rPr>
-          <w:rFonts w:eastAsia="Times New Roman" w:cs="Times New Roman"/>
-          <w:szCs w:val="28"/>
-          <w:lang w:eastAsia="ru-RU"/>
-        </w:rPr>
-        <w:t xml:space="preserve">Методические указания по ПР № 1 </w:t>
+        <w:t xml:space="preserve">1. Методические указания по ПР № 1 </w:t>
       </w:r>
       <w:r>
         <w:rPr>
@@ -2602,49 +2783,99 @@
           <w:rFonts w:cs="Times New Roman"/>
           <w:szCs w:val="28"/>
         </w:rPr>
-        <w:t>: https://online-edu.mirea.ru/mod/resource/view.php?id=409130 (Дата обращения: 23.09.20</w:t>
+        <w:t>: https://online-edu.mirea.ru/mod/resource/view.php?id=409130 (Дата обращения: 23.09.2022).</w:t>
       </w:r>
+    </w:p>
+    <w:p>
+      <w:pPr>
+        <w:rPr>
+          <w:rFonts w:cs="Times New Roman"/>
+        </w:rPr>
+      </w:pPr>
       <w:r>
         <w:rPr>
           <w:rFonts w:cs="Times New Roman"/>
           <w:szCs w:val="28"/>
         </w:rPr>
-        <w:t>22).</w:t>
+        <w:t xml:space="preserve">3. Смирнов </w:t>
       </w:r>
-    </w:p>
-    <w:p>
-      <w:pPr>
-        <w:rPr>
-          <w:rFonts w:cs="Times New Roman"/>
-        </w:rPr>
-      </w:pPr>
+      <w:proofErr w:type="gramStart"/>
       <w:r>
         <w:rPr>
           <w:rFonts w:cs="Times New Roman"/>
           <w:szCs w:val="28"/>
         </w:rPr>
-        <w:t>3. Смирнов С.С. Информатика [Электронный ресурс]: Методические указания по выполнению практических и лабораторных работ / С.С. Смирнов — М., МИРЭА — Российский технологический университет, 2018. — 1 электрон. опт. диск (CD-ROM).</w:t>
+        <w:t>С.С.</w:t>
       </w:r>
-    </w:p>
-    <w:p>
-      <w:pPr>
-        <w:rPr>
-          <w:rFonts w:cs="Times New Roman"/>
-        </w:rPr>
-      </w:pPr>
+      <w:proofErr w:type="gramEnd"/>
       <w:r>
         <w:rPr>
           <w:rFonts w:cs="Times New Roman"/>
           <w:szCs w:val="28"/>
         </w:rPr>
-        <w:t>4. Тарасов И.Е. ПЛИС X</w:t>
+        <w:t xml:space="preserve"> Информатика [Электронный ресурс]: Методические указания по выполнению практических и лабораторных работ / С.С. Смирнов — М., МИРЭА — Российский технологический университет, 2018. — 1 электрон. опт. диск (CD-ROM).</w:t>
       </w:r>
+    </w:p>
+    <w:p>
+      <w:pPr>
+        <w:rPr>
+          <w:rFonts w:cs="Times New Roman"/>
+        </w:rPr>
+      </w:pPr>
       <w:r>
         <w:rPr>
           <w:rFonts w:cs="Times New Roman"/>
           <w:szCs w:val="28"/>
         </w:rPr>
-        <w:t>ilinx. Языки описания аппаратуры VHDL и Verilog, САПР, приемы проектирования. — М.: Горячая линия — Телеком, 2021.</w:t>
+        <w:t xml:space="preserve">4. Тарасов </w:t>
+      </w:r>
+      <w:proofErr w:type="gramStart"/>
+      <w:r>
+        <w:rPr>
+          <w:rFonts w:cs="Times New Roman"/>
+          <w:szCs w:val="28"/>
+        </w:rPr>
+        <w:t>И.Е.</w:t>
+      </w:r>
+      <w:proofErr w:type="gramEnd"/>
+      <w:r>
+        <w:rPr>
+          <w:rFonts w:cs="Times New Roman"/>
+          <w:szCs w:val="28"/>
+        </w:rPr>
+        <w:t xml:space="preserve"> ПЛИС </w:t>
+      </w:r>
+      <w:proofErr w:type="spellStart"/>
+      <w:r>
+        <w:rPr>
+          <w:rFonts w:cs="Times New Roman"/>
+          <w:szCs w:val="28"/>
+        </w:rPr>
+        <w:t>Xilinx</w:t>
+      </w:r>
+      <w:proofErr w:type="spellEnd"/>
+      <w:r>
+        <w:rPr>
+          <w:rFonts w:cs="Times New Roman"/>
+          <w:szCs w:val="28"/>
+        </w:rPr>
+        <w:t xml:space="preserve">. Языки описания аппаратуры VHDL и </w:t>
+      </w:r>
+      <w:proofErr w:type="spellStart"/>
+      <w:r>
+        <w:rPr>
+          <w:rFonts w:cs="Times New Roman"/>
+          <w:szCs w:val="28"/>
+        </w:rPr>
+        <w:t>Verilog</w:t>
+      </w:r>
+      <w:proofErr w:type="spellEnd"/>
+      <w:r>
+        <w:rPr>
+          <w:rFonts w:cs="Times New Roman"/>
+          <w:szCs w:val="28"/>
+        </w:rPr>
+        <w:t>, САПР, приемы проектирования. — М.: Горячая линия — Телеком, 2021.</w:t>
       </w:r>
       <w:r>
         <w:rPr>
@@ -2688,35 +2919,53 @@
           <w:rFonts w:cs="Times New Roman"/>
           <w:szCs w:val="28"/>
         </w:rPr>
-        <w:t>5. Антик М.И. Дискретная математика [Электронный ресурс]: Учебное пособие / Антик М.И., Казанцева Л.В. — М.: МИРЭА — Российский</w:t>
+        <w:t xml:space="preserve">5. Антик М.И. Дискретная математика [Электронный ресурс]: Учебное пособие / Антик М.И., Казанцева </w:t>
       </w:r>
+      <w:proofErr w:type="gramStart"/>
       <w:r>
         <w:rPr>
           <w:rFonts w:cs="Times New Roman"/>
           <w:szCs w:val="28"/>
         </w:rPr>
-        <w:t xml:space="preserve"> технологический университет, 2018 — 1 электрон. опт. диск (CD-ROM).</w:t>
+        <w:t>Л.В.</w:t>
       </w:r>
-    </w:p>
-    <w:p>
-      <w:pPr>
-        <w:rPr>
-          <w:rFonts w:cs="Times New Roman"/>
-        </w:rPr>
-      </w:pPr>
+      <w:proofErr w:type="gramEnd"/>
       <w:r>
         <w:rPr>
           <w:rFonts w:cs="Times New Roman"/>
           <w:szCs w:val="28"/>
         </w:rPr>
-        <w:t xml:space="preserve">10. </w:t>
+        <w:t xml:space="preserve"> — М.: МИРЭА — Российский технологический университет, 2018 — 1 электрон. опт. диск (CD-ROM).</w:t>
       </w:r>
+    </w:p>
+    <w:p>
+      <w:pPr>
+        <w:rPr>
+          <w:rFonts w:cs="Times New Roman"/>
+        </w:rPr>
+      </w:pPr>
       <w:r>
         <w:rPr>
           <w:rFonts w:cs="Times New Roman"/>
           <w:szCs w:val="28"/>
         </w:rPr>
-        <w:t>Шустов М.А. Цифровая схемотехника. Основы построения. — СПб.: Наука и Техника, 2018. — 320 с.: ил.</w:t>
+        <w:t xml:space="preserve">10. Шустов </w:t>
+      </w:r>
+      <w:proofErr w:type="gramStart"/>
+      <w:r>
+        <w:rPr>
+          <w:rFonts w:cs="Times New Roman"/>
+          <w:szCs w:val="28"/>
+        </w:rPr>
+        <w:t>М.А.</w:t>
+      </w:r>
+      <w:proofErr w:type="gramEnd"/>
+      <w:r>
+        <w:rPr>
+          <w:rFonts w:cs="Times New Roman"/>
+          <w:szCs w:val="28"/>
+        </w:rPr>
+        <w:t xml:space="preserve"> Цифровая схемотехника. Основы построения. — СПб.: Наука и Техника, 2018. — 320 с.: ил.</w:t>
       </w:r>
     </w:p>
     <w:p>
@@ -2736,26 +2985,13 @@
           <w:rFonts w:cs="Times New Roman"/>
           <w:szCs w:val="28"/>
         </w:rPr>
-        <w:t>11.</w:t>
-      </w:r>
-      <w:r>
-        <w:rPr>
-          <w:rFonts w:cs="Times New Roman"/>
-          <w:szCs w:val="28"/>
-        </w:rPr>
-        <w:t xml:space="preserve"> </w:t>
+        <w:t xml:space="preserve">11. </w:t>
       </w:r>
       <w:r>
         <w:rPr>
           <w:rFonts w:cs="Times New Roman"/>
         </w:rPr>
-        <w:t>Рафиков Р. А. Электронные сигналы и цепи. Цифровые сигналы и устройства: Учебное пособие. — СПб.: Издательство «Лань», 2016. — 320 c., ил. — (Учебники дл</w:t>
-      </w:r>
-      <w:r>
-        <w:rPr>
-          <w:rFonts w:cs="Times New Roman"/>
-        </w:rPr>
-        <w:t>я вузов. Специальная литература).</w:t>
+        <w:t>Рафиков Р. А. Электронные сигналы и цепи. Цифровые сигналы и устройства: Учебное пособие. — СПб.: Издательство «Лань», 2016. — 320 c., ил. — (Учебники для вузов. Специальная литература).</w:t>
       </w:r>
     </w:p>
     <w:p>
@@ -2774,7 +3010,29 @@
         <w:rPr>
           <w:rFonts w:cs="Times New Roman"/>
         </w:rPr>
-        <w:t>12. Угрюмов Е. П. Цифровая схемотехника: учеб. пособие для вузов. — 3-е изд., перераб. и доп. — СПб.: БХВ-Петербург, 2010. — 816 с.: ил.</w:t>
+        <w:t xml:space="preserve">12. Угрюмов Е. П. Цифровая схемотехника: учеб. пособие для вузов. — 3-е изд., </w:t>
+      </w:r>
+      <w:proofErr w:type="spellStart"/>
+      <w:r>
+        <w:rPr>
+          <w:rFonts w:cs="Times New Roman"/>
+        </w:rPr>
+        <w:t>перераб</w:t>
+      </w:r>
+      <w:proofErr w:type="spellEnd"/>
+      <w:proofErr w:type="gramStart"/>
+      <w:r>
+        <w:rPr>
+          <w:rFonts w:cs="Times New Roman"/>
+        </w:rPr>
+        <w:t>.</w:t>
+      </w:r>
+      <w:proofErr w:type="gramEnd"/>
+      <w:r>
+        <w:rPr>
+          <w:rFonts w:cs="Times New Roman"/>
+        </w:rPr>
+        <w:t xml:space="preserve"> и доп. — СПб.: БХВ-Петербург, 2010. — 816 с.: ил.</w:t>
       </w:r>
     </w:p>
     <w:sectPr>
@@ -2791,7 +3049,7 @@
 </file>
 
 <file path=word/endnotes.xml><?xml version="1.0" encoding="utf-8"?>
-<w:endnotes xmlns:wpc="http://schemas.microsoft.com/office/word/2010/wordprocessingCanvas" xmlns:cx="http://schemas.microsoft.com/office/drawing/2014/chartex" xmlns:cx1="http://schemas.microsoft.com/office/drawing/2015/9/8/chartex" xmlns:cx2="http://schemas.microsoft.com/office/drawing/2015/10/21/chartex" xmlns:cx3="http://schemas.microsoft.com/office/drawing/2016/5/9/chartex" xmlns:cx4="http://schemas.microsoft.com/office/drawing/2016/5/10/chartex" xmlns:cx5="http://schemas.microsoft.com/office/drawing/2016/5/11/chartex" xmlns:cx6="http://schemas.microsoft.com/office/drawing/2016/5/12/chartex" xmlns:cx7="http://schemas.microsoft.com/office/drawing/2016/5/13/chartex" xmlns:cx8="http://schemas.microsoft.com/office/drawing/2016/5/14/chartex" xmlns:mc="http://schemas.openxmlformats.org/markup-compatibility/2006" xmlns:aink="http://schemas.microsoft.com/office/drawing/2016/ink" xmlns:am3d="http://schemas.microsoft.com/office/drawing/2017/model3d" xmlns:o="urn:schemas-microsoft-com:office:office" xmlns:r="http://schemas.openxmlformats.org/officeDocument/2006/relationships" xmlns:m="http://schemas.openxmlformats.org/officeDocument/2006/math" xmlns:v="urn:schemas-microsoft-com:vml" xmlns:wp14="http://schemas.microsoft.com/office/word/2010/wordprocessingDrawing" xmlns:wp="http://schemas.openxmlformats.org/drawingml/2006/wordprocessingDrawing" xmlns:w10="urn:schemas-microsoft-com:office:word" xmlns:w="http://schemas.openxmlformats.org/wordprocessingml/2006/main" xmlns:w14="http://schemas.microsoft.com/office/word/2010/wordml" xmlns:w15="http://schemas.microsoft.com/office/word/2012/wordml" xmlns:w16cex="http://schemas.microsoft.com/office/word/2018/wordml/cex" xmlns:w16cid="http://schemas.microsoft.com/office/word/2016/wordml/cid" xmlns:w16="http://schemas.microsoft.com/office/word/2018/wordml" xmlns:w16sdtdh="http://schemas.microsoft.com/office/word/2020/wordml/sdtdatahash" xmlns:w16se="http://schemas.microsoft.com/office/word/2015/wordml/symex" xmlns:wpg="http://schemas.microsoft.com/office/word/2010/wordprocessingGroup" xmlns:wpi="http://schemas.microsoft.com/office/word/2010/wordprocessingInk" xmlns:wne="http://schemas.microsoft.com/office/word/2006/wordml" xmlns:wps="http://schemas.microsoft.com/office/word/2010/wordprocessingShape" mc:Ignorable="w14 w15 w16se w16cid w16 w16cex w16sdtdh wp14">
+<w:endnotes xmlns:wpc="http://schemas.microsoft.com/office/word/2010/wordprocessingCanvas" xmlns:cx="http://schemas.microsoft.com/office/drawing/2014/chartex" xmlns:cx1="http://schemas.microsoft.com/office/drawing/2015/9/8/chartex" xmlns:cx2="http://schemas.microsoft.com/office/drawing/2015/10/21/chartex" xmlns:cx3="http://schemas.microsoft.com/office/drawing/2016/5/9/chartex" xmlns:cx4="http://schemas.microsoft.com/office/drawing/2016/5/10/chartex" xmlns:cx5="http://schemas.microsoft.com/office/drawing/2016/5/11/chartex" xmlns:cx6="http://schemas.microsoft.com/office/drawing/2016/5/12/chartex" xmlns:cx7="http://schemas.microsoft.com/office/drawing/2016/5/13/chartex" xmlns:cx8="http://schemas.microsoft.com/office/drawing/2016/5/14/chartex" xmlns:mc="http://schemas.openxmlformats.org/markup-compatibility/2006" xmlns:aink="http://schemas.microsoft.com/office/drawing/2016/ink" xmlns:am3d="http://schemas.microsoft.com/office/drawing/2017/model3d" xmlns:o="urn:schemas-microsoft-com:office:office" xmlns:oel="http://schemas.microsoft.com/office/2019/extlst" xmlns:r="http://schemas.openxmlformats.org/officeDocument/2006/relationships" xmlns:m="http://schemas.openxmlformats.org/officeDocument/2006/math" xmlns:v="urn:schemas-microsoft-com:vml" xmlns:wp14="http://schemas.microsoft.com/office/word/2010/wordprocessingDrawing" xmlns:wp="http://schemas.openxmlformats.org/drawingml/2006/wordprocessingDrawing" xmlns:w10="urn:schemas-microsoft-com:office:word" xmlns:w="http://schemas.openxmlformats.org/wordprocessingml/2006/main" xmlns:w14="http://schemas.microsoft.com/office/word/2010/wordml" xmlns:w15="http://schemas.microsoft.com/office/word/2012/wordml" xmlns:w16cex="http://schemas.microsoft.com/office/word/2018/wordml/cex" xmlns:w16cid="http://schemas.microsoft.com/office/word/2016/wordml/cid" xmlns:w16="http://schemas.microsoft.com/office/word/2018/wordml" xmlns:w16du="http://schemas.microsoft.com/office/word/2023/wordml/word16du" xmlns:w16sdtdh="http://schemas.microsoft.com/office/word/2020/wordml/sdtdatahash" xmlns:w16se="http://schemas.microsoft.com/office/word/2015/wordml/symex" xmlns:wpg="http://schemas.microsoft.com/office/word/2010/wordprocessingGroup" xmlns:wpi="http://schemas.microsoft.com/office/word/2010/wordprocessingInk" xmlns:wne="http://schemas.microsoft.com/office/word/2006/wordml" xmlns:wps="http://schemas.microsoft.com/office/word/2010/wordprocessingShape" mc:Ignorable="w14 w15 w16se w16cid w16 w16cex w16sdtdh w16du wp14">
   <w:endnote w:type="separator" w:id="-1">
     <w:p>
       <w:pPr>
@@ -2816,7 +3074,7 @@
 </file>
 
 <file path=word/footer1.xml><?xml version="1.0" encoding="utf-8"?>
-<w:ftr xmlns:wpc="http://schemas.microsoft.com/office/word/2010/wordprocessingCanvas" xmlns:cx="http://schemas.microsoft.com/office/drawing/2014/chartex" xmlns:cx1="http://schemas.microsoft.com/office/drawing/2015/9/8/chartex" xmlns:cx2="http://schemas.microsoft.com/office/drawing/2015/10/21/chartex" xmlns:cx3="http://schemas.microsoft.com/office/drawing/2016/5/9/chartex" xmlns:cx4="http://schemas.microsoft.com/office/drawing/2016/5/10/chartex" xmlns:cx5="http://schemas.microsoft.com/office/drawing/2016/5/11/chartex" xmlns:cx6="http://schemas.microsoft.com/office/drawing/2016/5/12/chartex" xmlns:cx7="http://schemas.microsoft.com/office/drawing/2016/5/13/chartex" xmlns:cx8="http://schemas.microsoft.com/office/drawing/2016/5/14/chartex" xmlns:mc="http://schemas.openxmlformats.org/markup-compatibility/2006" xmlns:aink="http://schemas.microsoft.com/office/drawing/2016/ink" xmlns:am3d="http://schemas.microsoft.com/office/drawing/2017/model3d" xmlns:o="urn:schemas-microsoft-com:office:office" xmlns:r="http://schemas.openxmlformats.org/officeDocument/2006/relationships" xmlns:m="http://schemas.openxmlformats.org/officeDocument/2006/math" xmlns:v="urn:schemas-microsoft-com:vml" xmlns:wp14="http://schemas.microsoft.com/office/word/2010/wordprocessingDrawing" xmlns:wp="http://schemas.openxmlformats.org/drawingml/2006/wordprocessingDrawing" xmlns:w10="urn:schemas-microsoft-com:office:word" xmlns:w="http://schemas.openxmlformats.org/wordprocessingml/2006/main" xmlns:w14="http://schemas.microsoft.com/office/word/2010/wordml" xmlns:w15="http://schemas.microsoft.com/office/word/2012/wordml" xmlns:w16cex="http://schemas.microsoft.com/office/word/2018/wordml/cex" xmlns:w16cid="http://schemas.microsoft.com/office/word/2016/wordml/cid" xmlns:w16="http://schemas.microsoft.com/office/word/2018/wordml" xmlns:w16sdtdh="http://schemas.microsoft.com/office/word/2020/wordml/sdtdatahash" xmlns:w16se="http://schemas.microsoft.com/office/word/2015/wordml/symex" xmlns:wpg="http://schemas.microsoft.com/office/word/2010/wordprocessingGroup" xmlns:wpi="http://schemas.microsoft.com/office/word/2010/wordprocessingInk" xmlns:wne="http://schemas.microsoft.com/office/word/2006/wordml" xmlns:wps="http://schemas.microsoft.com/office/word/2010/wordprocessingShape" mc:Ignorable="w14 w15 w16se w16cid w16 w16cex w16sdtdh wp14">
+<w:ftr xmlns:wpc="http://schemas.microsoft.com/office/word/2010/wordprocessingCanvas" xmlns:cx="http://schemas.microsoft.com/office/drawing/2014/chartex" xmlns:cx1="http://schemas.microsoft.com/office/drawing/2015/9/8/chartex" xmlns:cx2="http://schemas.microsoft.com/office/drawing/2015/10/21/chartex" xmlns:cx3="http://schemas.microsoft.com/office/drawing/2016/5/9/chartex" xmlns:cx4="http://schemas.microsoft.com/office/drawing/2016/5/10/chartex" xmlns:cx5="http://schemas.microsoft.com/office/drawing/2016/5/11/chartex" xmlns:cx6="http://schemas.microsoft.com/office/drawing/2016/5/12/chartex" xmlns:cx7="http://schemas.microsoft.com/office/drawing/2016/5/13/chartex" xmlns:cx8="http://schemas.microsoft.com/office/drawing/2016/5/14/chartex" xmlns:mc="http://schemas.openxmlformats.org/markup-compatibility/2006" xmlns:aink="http://schemas.microsoft.com/office/drawing/2016/ink" xmlns:am3d="http://schemas.microsoft.com/office/drawing/2017/model3d" xmlns:o="urn:schemas-microsoft-com:office:office" xmlns:oel="http://schemas.microsoft.com/office/2019/extlst" xmlns:r="http://schemas.openxmlformats.org/officeDocument/2006/relationships" xmlns:m="http://schemas.openxmlformats.org/officeDocument/2006/math" xmlns:v="urn:schemas-microsoft-com:vml" xmlns:wp14="http://schemas.microsoft.com/office/word/2010/wordprocessingDrawing" xmlns:wp="http://schemas.openxmlformats.org/drawingml/2006/wordprocessingDrawing" xmlns:w10="urn:schemas-microsoft-com:office:word" xmlns:w="http://schemas.openxmlformats.org/wordprocessingml/2006/main" xmlns:w14="http://schemas.microsoft.com/office/word/2010/wordml" xmlns:w15="http://schemas.microsoft.com/office/word/2012/wordml" xmlns:w16cex="http://schemas.microsoft.com/office/word/2018/wordml/cex" xmlns:w16cid="http://schemas.microsoft.com/office/word/2016/wordml/cid" xmlns:w16="http://schemas.microsoft.com/office/word/2018/wordml" xmlns:w16du="http://schemas.microsoft.com/office/word/2023/wordml/word16du" xmlns:w16sdtdh="http://schemas.microsoft.com/office/word/2020/wordml/sdtdatahash" xmlns:w16se="http://schemas.microsoft.com/office/word/2015/wordml/symex" xmlns:wpg="http://schemas.microsoft.com/office/word/2010/wordprocessingGroup" xmlns:wpi="http://schemas.microsoft.com/office/word/2010/wordprocessingInk" xmlns:wne="http://schemas.microsoft.com/office/word/2006/wordml" xmlns:wps="http://schemas.microsoft.com/office/word/2010/wordprocessingShape" mc:Ignorable="w14 w15 w16se w16cid w16 w16cex w16sdtdh w16du wp14">
   <w:sdt>
     <w:sdtPr>
       <w:id w:val="-808555378"/>
@@ -2864,7 +3122,7 @@
 </file>
 
 <file path=word/footer2.xml><?xml version="1.0" encoding="utf-8"?>
-<w:ftr xmlns:wpc="http://schemas.microsoft.com/office/word/2010/wordprocessingCanvas" xmlns:cx="http://schemas.microsoft.com/office/drawing/2014/chartex" xmlns:cx1="http://schemas.microsoft.com/office/drawing/2015/9/8/chartex" xmlns:cx2="http://schemas.microsoft.com/office/drawing/2015/10/21/chartex" xmlns:cx3="http://schemas.microsoft.com/office/drawing/2016/5/9/chartex" xmlns:cx4="http://schemas.microsoft.com/office/drawing/2016/5/10/chartex" xmlns:cx5="http://schemas.microsoft.com/office/drawing/2016/5/11/chartex" xmlns:cx6="http://schemas.microsoft.com/office/drawing/2016/5/12/chartex" xmlns:cx7="http://schemas.microsoft.com/office/drawing/2016/5/13/chartex" xmlns:cx8="http://schemas.microsoft.com/office/drawing/2016/5/14/chartex" xmlns:mc="http://schemas.openxmlformats.org/markup-compatibility/2006" xmlns:aink="http://schemas.microsoft.com/office/drawing/2016/ink" xmlns:am3d="http://schemas.microsoft.com/office/drawing/2017/model3d" xmlns:o="urn:schemas-microsoft-com:office:office" xmlns:r="http://schemas.openxmlformats.org/officeDocument/2006/relationships" xmlns:m="http://schemas.openxmlformats.org/officeDocument/2006/math" xmlns:v="urn:schemas-microsoft-com:vml" xmlns:wp14="http://schemas.microsoft.com/office/word/2010/wordprocessingDrawing" xmlns:wp="http://schemas.openxmlformats.org/drawingml/2006/wordprocessingDrawing" xmlns:w10="urn:schemas-microsoft-com:office:word" xmlns:w="http://schemas.openxmlformats.org/wordprocessingml/2006/main" xmlns:w14="http://schemas.microsoft.com/office/word/2010/wordml" xmlns:w15="http://schemas.microsoft.com/office/word/2012/wordml" xmlns:w16cex="http://schemas.microsoft.com/office/word/2018/wordml/cex" xmlns:w16cid="http://schemas.microsoft.com/office/word/2016/wordml/cid" xmlns:w16="http://schemas.microsoft.com/office/word/2018/wordml" xmlns:w16sdtdh="http://schemas.microsoft.com/office/word/2020/wordml/sdtdatahash" xmlns:w16se="http://schemas.microsoft.com/office/word/2015/wordml/symex" xmlns:wpg="http://schemas.microsoft.com/office/word/2010/wordprocessingGroup" xmlns:wpi="http://schemas.microsoft.com/office/word/2010/wordprocessingInk" xmlns:wne="http://schemas.microsoft.com/office/word/2006/wordml" xmlns:wps="http://schemas.microsoft.com/office/word/2010/wordprocessingShape" mc:Ignorable="w14 w15 w16se w16cid w16 w16cex w16sdtdh wp14">
+<w:ftr xmlns:wpc="http://schemas.microsoft.com/office/word/2010/wordprocessingCanvas" xmlns:cx="http://schemas.microsoft.com/office/drawing/2014/chartex" xmlns:cx1="http://schemas.microsoft.com/office/drawing/2015/9/8/chartex" xmlns:cx2="http://schemas.microsoft.com/office/drawing/2015/10/21/chartex" xmlns:cx3="http://schemas.microsoft.com/office/drawing/2016/5/9/chartex" xmlns:cx4="http://schemas.microsoft.com/office/drawing/2016/5/10/chartex" xmlns:cx5="http://schemas.microsoft.com/office/drawing/2016/5/11/chartex" xmlns:cx6="http://schemas.microsoft.com/office/drawing/2016/5/12/chartex" xmlns:cx7="http://schemas.microsoft.com/office/drawing/2016/5/13/chartex" xmlns:cx8="http://schemas.microsoft.com/office/drawing/2016/5/14/chartex" xmlns:mc="http://schemas.openxmlformats.org/markup-compatibility/2006" xmlns:aink="http://schemas.microsoft.com/office/drawing/2016/ink" xmlns:am3d="http://schemas.microsoft.com/office/drawing/2017/model3d" xmlns:o="urn:schemas-microsoft-com:office:office" xmlns:oel="http://schemas.microsoft.com/office/2019/extlst" xmlns:r="http://schemas.openxmlformats.org/officeDocument/2006/relationships" xmlns:m="http://schemas.openxmlformats.org/officeDocument/2006/math" xmlns:v="urn:schemas-microsoft-com:vml" xmlns:wp14="http://schemas.microsoft.com/office/word/2010/wordprocessingDrawing" xmlns:wp="http://schemas.openxmlformats.org/drawingml/2006/wordprocessingDrawing" xmlns:w10="urn:schemas-microsoft-com:office:word" xmlns:w="http://schemas.openxmlformats.org/wordprocessingml/2006/main" xmlns:w14="http://schemas.microsoft.com/office/word/2010/wordml" xmlns:w15="http://schemas.microsoft.com/office/word/2012/wordml" xmlns:w16cex="http://schemas.microsoft.com/office/word/2018/wordml/cex" xmlns:w16cid="http://schemas.microsoft.com/office/word/2016/wordml/cid" xmlns:w16="http://schemas.microsoft.com/office/word/2018/wordml" xmlns:w16du="http://schemas.microsoft.com/office/word/2023/wordml/word16du" xmlns:w16sdtdh="http://schemas.microsoft.com/office/word/2020/wordml/sdtdatahash" xmlns:w16se="http://schemas.microsoft.com/office/word/2015/wordml/symex" xmlns:wpg="http://schemas.microsoft.com/office/word/2010/wordprocessingGroup" xmlns:wpi="http://schemas.microsoft.com/office/word/2010/wordprocessingInk" xmlns:wne="http://schemas.microsoft.com/office/word/2006/wordml" xmlns:wps="http://schemas.microsoft.com/office/word/2010/wordprocessingShape" mc:Ignorable="w14 w15 w16se w16cid w16 w16cex w16sdtdh w16du wp14">
   <w:p>
     <w:pPr>
       <w:pStyle w:val="affd"/>
@@ -2879,7 +3137,7 @@
 </file>
 
 <file path=word/footnotes.xml><?xml version="1.0" encoding="utf-8"?>
-<w:footnotes xmlns:wpc="http://schemas.microsoft.com/office/word/2010/wordprocessingCanvas" xmlns:cx="http://schemas.microsoft.com/office/drawing/2014/chartex" xmlns:cx1="http://schemas.microsoft.com/office/drawing/2015/9/8/chartex" xmlns:cx2="http://schemas.microsoft.com/office/drawing/2015/10/21/chartex" xmlns:cx3="http://schemas.microsoft.com/office/drawing/2016/5/9/chartex" xmlns:cx4="http://schemas.microsoft.com/office/drawing/2016/5/10/chartex" xmlns:cx5="http://schemas.microsoft.com/office/drawing/2016/5/11/chartex" xmlns:cx6="http://schemas.microsoft.com/office/drawing/2016/5/12/chartex" xmlns:cx7="http://schemas.microsoft.com/office/drawing/2016/5/13/chartex" xmlns:cx8="http://schemas.microsoft.com/office/drawing/2016/5/14/chartex" xmlns:mc="http://schemas.openxmlformats.org/markup-compatibility/2006" xmlns:aink="http://schemas.microsoft.com/office/drawing/2016/ink" xmlns:am3d="http://schemas.microsoft.com/office/drawing/2017/model3d" xmlns:o="urn:schemas-microsoft-com:office:office" xmlns:r="http://schemas.openxmlformats.org/officeDocument/2006/relationships" xmlns:m="http://schemas.openxmlformats.org/officeDocument/2006/math" xmlns:v="urn:schemas-microsoft-com:vml" xmlns:wp14="http://schemas.microsoft.com/office/word/2010/wordprocessingDrawing" xmlns:wp="http://schemas.openxmlformats.org/drawingml/2006/wordprocessingDrawing" xmlns:w10="urn:schemas-microsoft-com:office:word" xmlns:w="http://schemas.openxmlformats.org/wordprocessingml/2006/main" xmlns:w14="http://schemas.microsoft.com/office/word/2010/wordml" xmlns:w15="http://schemas.microsoft.com/office/word/2012/wordml" xmlns:w16cex="http://schemas.microsoft.com/office/word/2018/wordml/cex" xmlns:w16cid="http://schemas.microsoft.com/office/word/2016/wordml/cid" xmlns:w16="http://schemas.microsoft.com/office/word/2018/wordml" xmlns:w16sdtdh="http://schemas.microsoft.com/office/word/2020/wordml/sdtdatahash" xmlns:w16se="http://schemas.microsoft.com/office/word/2015/wordml/symex" xmlns:wpg="http://schemas.microsoft.com/office/word/2010/wordprocessingGroup" xmlns:wpi="http://schemas.microsoft.com/office/word/2010/wordprocessingInk" xmlns:wne="http://schemas.microsoft.com/office/word/2006/wordml" xmlns:wps="http://schemas.microsoft.com/office/word/2010/wordprocessingShape" mc:Ignorable="w14 w15 w16se w16cid w16 w16cex w16sdtdh wp14">
+<w:footnotes xmlns:wpc="http://schemas.microsoft.com/office/word/2010/wordprocessingCanvas" xmlns:cx="http://schemas.microsoft.com/office/drawing/2014/chartex" xmlns:cx1="http://schemas.microsoft.com/office/drawing/2015/9/8/chartex" xmlns:cx2="http://schemas.microsoft.com/office/drawing/2015/10/21/chartex" xmlns:cx3="http://schemas.microsoft.com/office/drawing/2016/5/9/chartex" xmlns:cx4="http://schemas.microsoft.com/office/drawing/2016/5/10/chartex" xmlns:cx5="http://schemas.microsoft.com/office/drawing/2016/5/11/chartex" xmlns:cx6="http://schemas.microsoft.com/office/drawing/2016/5/12/chartex" xmlns:cx7="http://schemas.microsoft.com/office/drawing/2016/5/13/chartex" xmlns:cx8="http://schemas.microsoft.com/office/drawing/2016/5/14/chartex" xmlns:mc="http://schemas.openxmlformats.org/markup-compatibility/2006" xmlns:aink="http://schemas.microsoft.com/office/drawing/2016/ink" xmlns:am3d="http://schemas.microsoft.com/office/drawing/2017/model3d" xmlns:o="urn:schemas-microsoft-com:office:office" xmlns:oel="http://schemas.microsoft.com/office/2019/extlst" xmlns:r="http://schemas.openxmlformats.org/officeDocument/2006/relationships" xmlns:m="http://schemas.openxmlformats.org/officeDocument/2006/math" xmlns:v="urn:schemas-microsoft-com:vml" xmlns:wp14="http://schemas.microsoft.com/office/word/2010/wordprocessingDrawing" xmlns:wp="http://schemas.openxmlformats.org/drawingml/2006/wordprocessingDrawing" xmlns:w10="urn:schemas-microsoft-com:office:word" xmlns:w="http://schemas.openxmlformats.org/wordprocessingml/2006/main" xmlns:w14="http://schemas.microsoft.com/office/word/2010/wordml" xmlns:w15="http://schemas.microsoft.com/office/word/2012/wordml" xmlns:w16cex="http://schemas.microsoft.com/office/word/2018/wordml/cex" xmlns:w16cid="http://schemas.microsoft.com/office/word/2016/wordml/cid" xmlns:w16="http://schemas.microsoft.com/office/word/2018/wordml" xmlns:w16du="http://schemas.microsoft.com/office/word/2023/wordml/word16du" xmlns:w16sdtdh="http://schemas.microsoft.com/office/word/2020/wordml/sdtdatahash" xmlns:w16se="http://schemas.microsoft.com/office/word/2015/wordml/symex" xmlns:wpg="http://schemas.microsoft.com/office/word/2010/wordprocessingGroup" xmlns:wpi="http://schemas.microsoft.com/office/word/2010/wordprocessingInk" xmlns:wne="http://schemas.microsoft.com/office/word/2006/wordml" xmlns:wps="http://schemas.microsoft.com/office/word/2010/wordprocessingShape" mc:Ignorable="w14 w15 w16se w16cid w16 w16cex w16sdtdh w16du wp14">
   <w:footnote w:type="separator" w:id="-1">
     <w:p>
       <w:pPr>
@@ -2904,7 +3162,7 @@
 </file>
 
 <file path=word/numbering.xml><?xml version="1.0" encoding="utf-8"?>
-<w:numbering xmlns:wpc="http://schemas.microsoft.com/office/word/2010/wordprocessingCanvas" xmlns:cx="http://schemas.microsoft.com/office/drawing/2014/chartex" xmlns:cx1="http://schemas.microsoft.com/office/drawing/2015/9/8/chartex" xmlns:cx2="http://schemas.microsoft.com/office/drawing/2015/10/21/chartex" xmlns:cx3="http://schemas.microsoft.com/office/drawing/2016/5/9/chartex" xmlns:cx4="http://schemas.microsoft.com/office/drawing/2016/5/10/chartex" xmlns:cx5="http://schemas.microsoft.com/office/drawing/2016/5/11/chartex" xmlns:cx6="http://schemas.microsoft.com/office/drawing/2016/5/12/chartex" xmlns:cx7="http://schemas.microsoft.com/office/drawing/2016/5/13/chartex" xmlns:cx8="http://schemas.microsoft.com/office/drawing/2016/5/14/chartex" xmlns:mc="http://schemas.openxmlformats.org/markup-compatibility/2006" xmlns:aink="http://schemas.microsoft.com/office/drawing/2016/ink" xmlns:am3d="http://schemas.microsoft.com/office/drawing/2017/model3d" xmlns:o="urn:schemas-microsoft-com:office:office" xmlns:r="http://schemas.openxmlformats.org/officeDocument/2006/relationships" xmlns:m="http://schemas.openxmlformats.org/officeDocument/2006/math" xmlns:v="urn:schemas-microsoft-com:vml" xmlns:wp14="http://schemas.microsoft.com/office/word/2010/wordprocessingDrawing" xmlns:wp="http://schemas.openxmlformats.org/drawingml/2006/wordprocessingDrawing" xmlns:w10="urn:schemas-microsoft-com:office:word" xmlns:w="http://schemas.openxmlformats.org/wordprocessingml/2006/main" xmlns:w14="http://schemas.microsoft.com/office/word/2010/wordml" xmlns:w15="http://schemas.microsoft.com/office/word/2012/wordml" xmlns:w16cex="http://schemas.microsoft.com/office/word/2018/wordml/cex" xmlns:w16cid="http://schemas.microsoft.com/office/word/2016/wordml/cid" xmlns:w16="http://schemas.microsoft.com/office/word/2018/wordml" xmlns:w16sdtdh="http://schemas.microsoft.com/office/word/2020/wordml/sdtdatahash" xmlns:w16se="http://schemas.microsoft.com/office/word/2015/wordml/symex" xmlns:wpg="http://schemas.microsoft.com/office/word/2010/wordprocessingGroup" xmlns:wpi="http://schemas.microsoft.com/office/word/2010/wordprocessingInk" xmlns:wne="http://schemas.microsoft.com/office/word/2006/wordml" xmlns:wps="http://schemas.microsoft.com/office/word/2010/wordprocessingShape" mc:Ignorable="w14 w15 w16se w16cid w16 w16cex w16sdtdh wp14">
+<w:numbering xmlns:wpc="http://schemas.microsoft.com/office/word/2010/wordprocessingCanvas" xmlns:cx="http://schemas.microsoft.com/office/drawing/2014/chartex" xmlns:cx1="http://schemas.microsoft.com/office/drawing/2015/9/8/chartex" xmlns:cx2="http://schemas.microsoft.com/office/drawing/2015/10/21/chartex" xmlns:cx3="http://schemas.microsoft.com/office/drawing/2016/5/9/chartex" xmlns:cx4="http://schemas.microsoft.com/office/drawing/2016/5/10/chartex" xmlns:cx5="http://schemas.microsoft.com/office/drawing/2016/5/11/chartex" xmlns:cx6="http://schemas.microsoft.com/office/drawing/2016/5/12/chartex" xmlns:cx7="http://schemas.microsoft.com/office/drawing/2016/5/13/chartex" xmlns:cx8="http://schemas.microsoft.com/office/drawing/2016/5/14/chartex" xmlns:mc="http://schemas.openxmlformats.org/markup-compatibility/2006" xmlns:aink="http://schemas.microsoft.com/office/drawing/2016/ink" xmlns:am3d="http://schemas.microsoft.com/office/drawing/2017/model3d" xmlns:o="urn:schemas-microsoft-com:office:office" xmlns:oel="http://schemas.microsoft.com/office/2019/extlst" xmlns:r="http://schemas.openxmlformats.org/officeDocument/2006/relationships" xmlns:m="http://schemas.openxmlformats.org/officeDocument/2006/math" xmlns:v="urn:schemas-microsoft-com:vml" xmlns:wp14="http://schemas.microsoft.com/office/word/2010/wordprocessingDrawing" xmlns:wp="http://schemas.openxmlformats.org/drawingml/2006/wordprocessingDrawing" xmlns:w10="urn:schemas-microsoft-com:office:word" xmlns:w="http://schemas.openxmlformats.org/wordprocessingml/2006/main" xmlns:w14="http://schemas.microsoft.com/office/word/2010/wordml" xmlns:w15="http://schemas.microsoft.com/office/word/2012/wordml" xmlns:w16cex="http://schemas.microsoft.com/office/word/2018/wordml/cex" xmlns:w16cid="http://schemas.microsoft.com/office/word/2016/wordml/cid" xmlns:w16="http://schemas.microsoft.com/office/word/2018/wordml" xmlns:w16du="http://schemas.microsoft.com/office/word/2023/wordml/word16du" xmlns:w16sdtdh="http://schemas.microsoft.com/office/word/2020/wordml/sdtdatahash" xmlns:w16se="http://schemas.microsoft.com/office/word/2015/wordml/symex" xmlns:wpg="http://schemas.microsoft.com/office/word/2010/wordprocessingGroup" xmlns:wpi="http://schemas.microsoft.com/office/word/2010/wordprocessingInk" xmlns:wne="http://schemas.microsoft.com/office/word/2006/wordml" xmlns:wps="http://schemas.microsoft.com/office/word/2010/wordprocessingShape" mc:Ignorable="w14 w15 w16se w16cid w16 w16cex w16sdtdh w16du wp14">
   <w:abstractNum w:abstractNumId="0" w15:restartNumberingAfterBreak="0">
     <w:nsid w:val="07EC194B"/>
     <w:multiLevelType w:val="multilevel"/>
@@ -4359,59 +4617,59 @@
       </w:pPr>
     </w:lvl>
   </w:abstractNum>
-  <w:num w:numId="1">
+  <w:num w:numId="1" w16cid:durableId="564030148">
     <w:abstractNumId w:val="5"/>
   </w:num>
-  <w:num w:numId="2">
+  <w:num w:numId="2" w16cid:durableId="1371997519">
     <w:abstractNumId w:val="5"/>
   </w:num>
-  <w:num w:numId="3">
+  <w:num w:numId="3" w16cid:durableId="1777561210">
     <w:abstractNumId w:val="11"/>
   </w:num>
-  <w:num w:numId="4">
+  <w:num w:numId="4" w16cid:durableId="1415054254">
     <w:abstractNumId w:val="1"/>
   </w:num>
-  <w:num w:numId="5">
+  <w:num w:numId="5" w16cid:durableId="1666323821">
     <w:abstractNumId w:val="4"/>
   </w:num>
-  <w:num w:numId="6">
+  <w:num w:numId="6" w16cid:durableId="110823342">
     <w:abstractNumId w:val="9"/>
   </w:num>
-  <w:num w:numId="7">
+  <w:num w:numId="7" w16cid:durableId="1243757142">
     <w:abstractNumId w:val="7"/>
   </w:num>
-  <w:num w:numId="8">
+  <w:num w:numId="8" w16cid:durableId="593251428">
     <w:abstractNumId w:val="12"/>
   </w:num>
-  <w:num w:numId="9">
+  <w:num w:numId="9" w16cid:durableId="1051349697">
     <w:abstractNumId w:val="6"/>
   </w:num>
-  <w:num w:numId="10">
+  <w:num w:numId="10" w16cid:durableId="333844901">
     <w:abstractNumId w:val="14"/>
   </w:num>
-  <w:num w:numId="11">
+  <w:num w:numId="11" w16cid:durableId="1273905369">
     <w:abstractNumId w:val="8"/>
   </w:num>
-  <w:num w:numId="12">
+  <w:num w:numId="12" w16cid:durableId="802120212">
     <w:abstractNumId w:val="10"/>
   </w:num>
-  <w:num w:numId="13">
+  <w:num w:numId="13" w16cid:durableId="1771585320">
     <w:abstractNumId w:val="2"/>
   </w:num>
-  <w:num w:numId="14">
+  <w:num w:numId="14" w16cid:durableId="903028375">
     <w:abstractNumId w:val="3"/>
   </w:num>
-  <w:num w:numId="15">
+  <w:num w:numId="15" w16cid:durableId="1337883304">
     <w:abstractNumId w:val="13"/>
   </w:num>
-  <w:num w:numId="16">
+  <w:num w:numId="16" w16cid:durableId="1947424304">
     <w:abstractNumId w:val="0"/>
   </w:num>
 </w:numbering>
 </file>
 
 <file path=word/styles.xml><?xml version="1.0" encoding="utf-8"?>
-<w:styles xmlns:mc="http://schemas.openxmlformats.org/markup-compatibility/2006" xmlns:r="http://schemas.openxmlformats.org/officeDocument/2006/relationships" xmlns:w="http://schemas.openxmlformats.org/wordprocessingml/2006/main" xmlns:w14="http://schemas.microsoft.com/office/word/2010/wordml" xmlns:w15="http://schemas.microsoft.com/office/word/2012/wordml" xmlns:w16cex="http://schemas.microsoft.com/office/word/2018/wordml/cex" xmlns:w16cid="http://schemas.microsoft.com/office/word/2016/wordml/cid" xmlns:w16="http://schemas.microsoft.com/office/word/2018/wordml" xmlns:w16sdtdh="http://schemas.microsoft.com/office/word/2020/wordml/sdtdatahash" xmlns:w16se="http://schemas.microsoft.com/office/word/2015/wordml/symex" mc:Ignorable="w14 w15 w16se w16cid w16 w16cex w16sdtdh">
+<w:styles xmlns:mc="http://schemas.openxmlformats.org/markup-compatibility/2006" xmlns:r="http://schemas.openxmlformats.org/officeDocument/2006/relationships" xmlns:w="http://schemas.openxmlformats.org/wordprocessingml/2006/main" xmlns:w14="http://schemas.microsoft.com/office/word/2010/wordml" xmlns:w15="http://schemas.microsoft.com/office/word/2012/wordml" xmlns:w16cex="http://schemas.microsoft.com/office/word/2018/wordml/cex" xmlns:w16cid="http://schemas.microsoft.com/office/word/2016/wordml/cid" xmlns:w16="http://schemas.microsoft.com/office/word/2018/wordml" xmlns:w16du="http://schemas.microsoft.com/office/word/2023/wordml/word16du" xmlns:w16sdtdh="http://schemas.microsoft.com/office/word/2020/wordml/sdtdatahash" xmlns:w16se="http://schemas.microsoft.com/office/word/2015/wordml/symex" mc:Ignorable="w14 w15 w16se w16cid w16 w16cex w16sdtdh w16du">
   <w:docDefaults>
     <w:rPrDefault>
       <w:rPr>
@@ -4582,7 +4840,7 @@
     <w:lsdException w:name="Table Web 2" w:semiHidden="1" w:unhideWhenUsed="1"/>
     <w:lsdException w:name="Table Web 3" w:semiHidden="1" w:unhideWhenUsed="1"/>
     <w:lsdException w:name="Balloon Text" w:semiHidden="1" w:unhideWhenUsed="1"/>
-    <w:lsdException w:name="Table Grid" w:semiHidden="1" w:uiPriority="59" w:unhideWhenUsed="1"/>
+    <w:lsdException w:name="Table Grid" w:uiPriority="59"/>
     <w:lsdException w:name="Table Theme" w:semiHidden="1" w:unhideWhenUsed="1"/>
     <w:lsdException w:name="Placeholder Text" w:semiHidden="1"/>
     <w:lsdException w:name="No Spacing" w:uiPriority="1" w:qFormat="1"/>

</xml_diff>